<commit_message>
Laboratory Work 8-9 Full
</commit_message>
<xml_diff>
--- a/U2/lab 8 - 9/Laboratory Work 8 - 9 Report.docx
+++ b/U2/lab 8 - 9/Laboratory Work 8 - 9 Report.docx
@@ -1631,7 +1631,21 @@
         <w:rPr>
           <w:lang w:val="en-US"/>
         </w:rPr>
-        <w:t xml:space="preserve"> my point of view the offline extraction can be assessed as followed: as data is not directly taken from the source, it already has an existing structure, namely it can be tablespaces and logs or in another case the structure may be a result of the extraction method.</w:t>
+        <w:t xml:space="preserve"> my point of view the </w:t>
+      </w:r>
+      <w:r>
+        <w:rPr>
+          <w:b/>
+          <w:bCs/>
+          <w:lang w:val="en-US"/>
+        </w:rPr>
+        <w:t>offline extraction</w:t>
+      </w:r>
+      <w:r>
+        <w:rPr>
+          <w:lang w:val="en-US"/>
+        </w:rPr>
+        <w:t xml:space="preserve"> can be assessed as followed: as data is not directly taken from the source, it already has an existing structure, namely it can be tablespaces and logs or in another case the structure may be a result of the extraction method.</w:t>
       </w:r>
     </w:p>
     <w:p>
@@ -1645,7 +1659,21 @@
         <w:rPr>
           <w:lang w:val="en-US"/>
         </w:rPr>
-        <w:t>Another type of extraction, namely, full extraction may be described as complete pulling of data directly from the source. This may be beneficial in a sense that there is no need to track the source system as the extraction process reflects all the available data in the system.</w:t>
+        <w:t xml:space="preserve">Another type of extraction, namely, </w:t>
+      </w:r>
+      <w:r>
+        <w:rPr>
+          <w:b/>
+          <w:bCs/>
+          <w:lang w:val="en-US"/>
+        </w:rPr>
+        <w:t>full extraction</w:t>
+      </w:r>
+      <w:r>
+        <w:rPr>
+          <w:lang w:val="en-US"/>
+        </w:rPr>
+        <w:t xml:space="preserve"> may be described as complete pulling of data directly from the source. This may be beneficial in a sense that there is no need to track the source system as the extraction process reflects all the available data in the system.</w:t>
       </w:r>
     </w:p>
     <w:bookmarkEnd w:id="32"/>
@@ -1670,13 +1698,7 @@
         <w:rPr>
           <w:lang w:val="en-US"/>
         </w:rPr>
-        <w:t xml:space="preserve"> </w:t>
-      </w:r>
-      <w:r>
-        <w:rPr>
-          <w:lang w:val="en-US"/>
-        </w:rPr>
-        <w:t>New Chapter</w:t>
+        <w:t xml:space="preserve"> New Chapter</w:t>
       </w:r>
       <w:r>
         <w:rPr>
@@ -1731,49 +1753,6 @@
     </w:p>
     <w:p>
       <w:pPr>
-        <w:rPr>
-          <w:b/>
-          <w:bCs/>
-          <w:color w:val="FF0000"/>
-          <w:u w:val="single"/>
-          <w:lang w:val="en-US"/>
-        </w:rPr>
-      </w:pPr>
-      <w:r>
-        <w:rPr>
-          <w:b/>
-          <w:bCs/>
-          <w:color w:val="FF0000"/>
-          <w:u w:val="single"/>
-          <w:lang w:val="en-US"/>
-        </w:rPr>
-        <w:t xml:space="preserve">Task 02 is common for </w:t>
-      </w:r>
-      <w:proofErr w:type="spellStart"/>
-      <w:r>
-        <w:rPr>
-          <w:b/>
-          <w:bCs/>
-          <w:color w:val="FF0000"/>
-          <w:u w:val="single"/>
-          <w:lang w:val="en-US"/>
-        </w:rPr>
-        <w:t>LabWork</w:t>
-      </w:r>
-      <w:proofErr w:type="spellEnd"/>
-      <w:r>
-        <w:rPr>
-          <w:b/>
-          <w:bCs/>
-          <w:color w:val="FF0000"/>
-          <w:u w:val="single"/>
-          <w:lang w:val="en-US"/>
-        </w:rPr>
-        <w:t xml:space="preserve"> 08, 09.</w:t>
-      </w:r>
-    </w:p>
-    <w:p>
-      <w:pPr>
         <w:pStyle w:val="Heading2"/>
         <w:rPr>
           <w:sz w:val="32"/>
@@ -1781,31 +1760,15 @@
           <w:lang w:val="en-US"/>
         </w:rPr>
       </w:pPr>
-      <w:bookmarkStart w:id="35" w:name="_Toc322006270"/>
-      <w:bookmarkStart w:id="36" w:name="_Toc46328353"/>
+      <w:bookmarkStart w:id="35" w:name="_Toc322006268"/>
+      <w:bookmarkStart w:id="36" w:name="_Toc46328351"/>
       <w:r>
         <w:rPr>
           <w:sz w:val="32"/>
           <w:szCs w:val="32"/>
           <w:lang w:val="en-US"/>
         </w:rPr>
-        <w:t>Task 0</w:t>
-      </w:r>
-      <w:r>
-        <w:rPr>
-          <w:sz w:val="32"/>
-          <w:szCs w:val="32"/>
-          <w:lang w:val="en-US"/>
-        </w:rPr>
-        <w:t>3</w:t>
-      </w:r>
-      <w:r>
-        <w:rPr>
-          <w:sz w:val="32"/>
-          <w:szCs w:val="32"/>
-          <w:lang w:val="en-US"/>
-        </w:rPr>
-        <w:t>: Prepare Table of Facts to DW Layer</w:t>
+        <w:t>Task 01: Transportation Description</w:t>
       </w:r>
       <w:bookmarkEnd w:id="35"/>
       <w:bookmarkEnd w:id="36"/>
@@ -1813,32 +1776,17 @@
     <w:p>
       <w:pPr>
         <w:rPr>
-          <w:b/>
-          <w:u w:val="single"/>
-          <w:lang w:val="en-US"/>
-        </w:rPr>
-      </w:pPr>
-      <w:r>
-        <w:rPr>
-          <w:b/>
-          <w:u w:val="single"/>
-          <w:lang w:val="en-US"/>
-        </w:rPr>
-        <w:t>The Main Task</w:t>
-      </w:r>
-      <w:r>
-        <w:rPr>
-          <w:lang w:val="en-US"/>
-        </w:rPr>
-        <w:t xml:space="preserve"> is to create required objects on DW layers and realize load process for Facts</w:t>
-      </w:r>
+          <w:lang w:val="en-US"/>
+        </w:rPr>
+      </w:pPr>
     </w:p>
     <w:p>
       <w:pPr>
         <w:rPr>
           <w:b/>
           <w:bCs/>
-          <w:u w:val="single"/>
+          <w:sz w:val="36"/>
+          <w:szCs w:val="28"/>
           <w:lang w:val="en-US"/>
         </w:rPr>
       </w:pPr>
@@ -1846,121 +1794,103 @@
         <w:rPr>
           <w:b/>
           <w:bCs/>
-          <w:u w:val="single"/>
-          <w:lang w:val="en-US"/>
-        </w:rPr>
-        <w:t>Required points:</w:t>
+          <w:sz w:val="36"/>
+          <w:szCs w:val="28"/>
+          <w:lang w:val="en-US"/>
+        </w:rPr>
+        <w:t>Transportation Using Flat Files</w:t>
       </w:r>
     </w:p>
     <w:p>
       <w:pPr>
-        <w:pStyle w:val="ListParagraph"/>
-        <w:numPr>
-          <w:ilvl w:val="0"/>
-          <w:numId w:val="50"/>
-        </w:numPr>
-        <w:rPr>
-          <w:lang w:val="en-US"/>
-        </w:rPr>
-      </w:pPr>
-      <w:r>
-        <w:rPr>
-          <w:lang w:val="en-US"/>
-        </w:rPr>
-        <w:t>Create new package for Load FCT_* to DW Layer</w:t>
+        <w:spacing w:line="276" w:lineRule="auto"/>
+        <w:rPr>
+          <w:lang w:val="en-US"/>
+        </w:rPr>
+      </w:pPr>
+      <w:r>
+        <w:rPr>
+          <w:b/>
+          <w:bCs/>
+          <w:sz w:val="36"/>
+          <w:szCs w:val="28"/>
+          <w:lang w:val="en-US"/>
+        </w:rPr>
+        <w:tab/>
+      </w:r>
+      <w:r>
+        <w:rPr>
+          <w:lang w:val="en-US"/>
+        </w:rPr>
+        <w:t>The most common method for transporting data is by the transfer of flat files, using mechanisms such as FTP or other remote file system access protocols. Data is unloaded or exported from the source system into flat files, and is then transported to the target platform using FTP or similar mechanisms.</w:t>
       </w:r>
     </w:p>
     <w:p>
       <w:pPr>
-        <w:rPr>
-          <w:b/>
-          <w:bCs/>
-          <w:u w:val="single"/>
-          <w:lang w:val="en-US"/>
-        </w:rPr>
-      </w:pPr>
-      <w:r>
-        <w:rPr>
-          <w:b/>
-          <w:bCs/>
-          <w:u w:val="single"/>
-          <w:lang w:val="en-US"/>
-        </w:rPr>
-        <w:t>Task Results:</w:t>
+        <w:spacing w:line="276" w:lineRule="auto"/>
+        <w:ind w:firstLine="708"/>
+        <w:rPr>
+          <w:lang w:val="en-US"/>
+        </w:rPr>
+      </w:pPr>
+      <w:r>
+        <w:rPr>
+          <w:lang w:val="en-US"/>
+        </w:rPr>
+        <w:t>S</w:t>
+      </w:r>
+      <w:r>
+        <w:rPr>
+          <w:lang w:val="en-US"/>
+        </w:rPr>
+        <w:t xml:space="preserve">ource systems and </w:t>
+      </w:r>
+      <w:r>
+        <w:rPr>
+          <w:lang w:val="en-US"/>
+        </w:rPr>
+        <w:t>DWH</w:t>
+      </w:r>
+      <w:r>
+        <w:rPr>
+          <w:lang w:val="en-US"/>
+        </w:rPr>
+        <w:t xml:space="preserve"> often use different operating systems and database systems, using flat files is often the simplest way to exchange data between heterogeneous systems with minimal transformations. However, even when transporting data between homogeneous systems, flat files are often the most efficient and most easy-to-manage mechanism for data transfer.</w:t>
       </w:r>
     </w:p>
     <w:p>
       <w:pPr>
-        <w:rPr>
-          <w:lang w:val="en-US"/>
-        </w:rPr>
-      </w:pPr>
-      <w:r>
-        <w:rPr>
-          <w:lang w:val="en-US"/>
-        </w:rPr>
-        <w:t>Create required objects:</w:t>
+        <w:spacing w:line="276" w:lineRule="auto"/>
+        <w:ind w:firstLine="708"/>
+        <w:rPr>
+          <w:lang w:val="en-US"/>
+        </w:rPr>
+      </w:pPr>
+      <w:r>
+        <w:rPr>
+          <w:lang w:val="en-US"/>
+        </w:rPr>
+        <w:t xml:space="preserve">In my business, I guess the best way is working with flat files cause they are easy to generate, use quite a little memory, easy to parse and easy to generate from back – end algorithms. </w:t>
       </w:r>
     </w:p>
     <w:p>
       <w:pPr>
-        <w:pStyle w:val="ListParagraph"/>
-        <w:numPr>
-          <w:ilvl w:val="0"/>
-          <w:numId w:val="50"/>
-        </w:numPr>
-        <w:rPr>
-          <w:lang w:val="en-US"/>
-        </w:rPr>
-      </w:pPr>
-      <w:r>
-        <w:rPr>
-          <w:lang w:val="en-US"/>
-        </w:rPr>
-        <w:t>Put objects script to Git.</w:t>
-      </w:r>
-    </w:p>
-    <w:p>
-      <w:pPr>
-        <w:pStyle w:val="ListParagraph"/>
-        <w:numPr>
-          <w:ilvl w:val="0"/>
-          <w:numId w:val="50"/>
-        </w:numPr>
-        <w:rPr>
-          <w:lang w:val="en-US"/>
-        </w:rPr>
-      </w:pPr>
-      <w:r>
-        <w:rPr>
-          <w:lang w:val="en-US"/>
-        </w:rPr>
-        <w:t xml:space="preserve">Prepare Document with Screenshot of  Data </w:t>
-      </w:r>
-    </w:p>
-    <w:p>
-      <w:pPr>
-        <w:jc w:val="center"/>
-        <w:rPr>
-          <w:rStyle w:val="normaltextrun"/>
-          <w:b/>
-          <w:szCs w:val="28"/>
-          <w:lang w:val="en-US"/>
-        </w:rPr>
-      </w:pPr>
-      <w:r>
-        <w:rPr>
-          <w:rStyle w:val="normaltextrun"/>
-          <w:b/>
-          <w:szCs w:val="28"/>
-          <w:lang w:val="en-US"/>
+        <w:spacing w:line="276" w:lineRule="auto"/>
+        <w:ind w:firstLine="708"/>
+        <w:rPr>
+          <w:lang w:val="en-US"/>
+        </w:rPr>
+      </w:pPr>
+      <w:r>
+        <w:rPr>
+          <w:noProof/>
         </w:rPr>
         <w:lastRenderedPageBreak/>
         <w:drawing>
-          <wp:inline distT="0" distB="0" distL="0" distR="0" wp14:anchorId="191F2D9F" wp14:editId="5C25F212">
-            <wp:extent cx="3505380" cy="3645087"/>
-            <wp:effectExtent l="0" t="0" r="0" b="0"/>
-            <wp:docPr id="1" name="Picture 1"/>
+          <wp:inline distT="0" distB="0" distL="0" distR="0" wp14:anchorId="3A434096" wp14:editId="6EA90EDF">
+            <wp:extent cx="4578350" cy="2169160"/>
+            <wp:effectExtent l="0" t="0" r="0" b="2540"/>
+            <wp:docPr id="17" name="Picture 17" descr="Viewing a sample CSV file in notepad"/>
             <wp:cNvGraphicFramePr>
               <a:graphicFrameLocks xmlns:a="http://schemas.openxmlformats.org/drawingml/2006/main" noChangeAspect="1"/>
             </wp:cNvGraphicFramePr>
@@ -1968,23 +1898,36 @@
               <a:graphicData uri="http://schemas.openxmlformats.org/drawingml/2006/picture">
                 <pic:pic xmlns:pic="http://schemas.openxmlformats.org/drawingml/2006/picture">
                   <pic:nvPicPr>
-                    <pic:cNvPr id="1" name=""/>
-                    <pic:cNvPicPr/>
+                    <pic:cNvPr id="0" name="Picture 9" descr="Viewing a sample CSV file in notepad"/>
+                    <pic:cNvPicPr>
+                      <a:picLocks noChangeAspect="1" noChangeArrowheads="1"/>
+                    </pic:cNvPicPr>
                   </pic:nvPicPr>
                   <pic:blipFill>
-                    <a:blip r:embed="rId6"/>
+                    <a:blip r:embed="rId6">
+                      <a:extLst>
+                        <a:ext uri="{28A0092B-C50C-407E-A947-70E740481C1C}">
+                          <a14:useLocalDpi xmlns:a14="http://schemas.microsoft.com/office/drawing/2010/main" val="0"/>
+                        </a:ext>
+                      </a:extLst>
+                    </a:blip>
+                    <a:srcRect/>
                     <a:stretch>
                       <a:fillRect/>
                     </a:stretch>
                   </pic:blipFill>
-                  <pic:spPr>
+                  <pic:spPr bwMode="auto">
                     <a:xfrm>
                       <a:off x="0" y="0"/>
-                      <a:ext cx="3505380" cy="3645087"/>
+                      <a:ext cx="4592840" cy="2176025"/>
                     </a:xfrm>
                     <a:prstGeom prst="rect">
                       <a:avLst/>
                     </a:prstGeom>
+                    <a:noFill/>
+                    <a:ln>
+                      <a:noFill/>
+                    </a:ln>
                   </pic:spPr>
                 </pic:pic>
               </a:graphicData>
@@ -1996,54 +1939,130 @@
     <w:p>
       <w:pPr>
         <w:rPr>
-          <w:rStyle w:val="normaltextrun"/>
+          <w:b/>
           <w:bCs/>
+          <w:sz w:val="36"/>
           <w:szCs w:val="28"/>
-          <w:lang w:val="en-US"/>
-        </w:rPr>
-      </w:pPr>
-      <w:r>
-        <w:rPr>
-          <w:rStyle w:val="normaltextrun"/>
+        </w:rPr>
+      </w:pPr>
+      <w:r>
+        <w:rPr>
           <w:b/>
-          <w:i/>
-          <w:iCs/>
+          <w:bCs/>
+          <w:sz w:val="36"/>
           <w:szCs w:val="28"/>
-          <w:lang w:val="en-US"/>
-        </w:rPr>
-        <w:t>Note.</w:t>
-      </w:r>
-      <w:r>
-        <w:rPr>
-          <w:rStyle w:val="normaltextrun"/>
-          <w:bCs/>
-          <w:szCs w:val="28"/>
-          <w:lang w:val="en-US"/>
-        </w:rPr>
-        <w:t xml:space="preserve"> Fact table created</w:t>
+        </w:rPr>
+        <w:t>Transportation Using Transportable Tablespaces</w:t>
       </w:r>
     </w:p>
     <w:p>
       <w:pPr>
-        <w:rPr>
-          <w:rStyle w:val="normaltextrun"/>
+        <w:spacing w:line="276" w:lineRule="auto"/>
+        <w:ind w:firstLine="708"/>
+        <w:rPr>
+          <w:lang w:val="en-US"/>
+        </w:rPr>
+      </w:pPr>
+      <w:r>
+        <w:rPr>
+          <w:lang w:val="en-US"/>
+        </w:rPr>
+        <w:t xml:space="preserve">Transportable tablespaces is a feature of the Oracle database, introduced with Oracle 8i, that allows DBAs to copy or move tablespaces between databases. It is </w:t>
+      </w:r>
+      <w:r>
+        <w:rPr>
+          <w:lang w:val="en-US"/>
+        </w:rPr>
+        <w:t>especially</w:t>
+      </w:r>
+      <w:r>
+        <w:rPr>
+          <w:lang w:val="en-US"/>
+        </w:rPr>
+        <w:t xml:space="preserve"> helpful when tablespace size is in huge, in </w:t>
+      </w:r>
+      <w:proofErr w:type="spellStart"/>
+      <w:r>
+        <w:rPr>
+          <w:lang w:val="en-US"/>
+        </w:rPr>
+        <w:t>Terrabytes</w:t>
+      </w:r>
+      <w:proofErr w:type="spellEnd"/>
+      <w:r>
+        <w:rPr>
+          <w:lang w:val="en-US"/>
+        </w:rPr>
+        <w:t xml:space="preserve"> and tradition ways are not as quicker as </w:t>
+      </w:r>
+      <w:proofErr w:type="spellStart"/>
+      <w:r>
+        <w:rPr>
+          <w:lang w:val="en-US"/>
+        </w:rPr>
+        <w:t>scp</w:t>
+      </w:r>
+      <w:proofErr w:type="spellEnd"/>
+      <w:r>
+        <w:rPr>
+          <w:lang w:val="en-US"/>
+        </w:rPr>
+        <w:t>..</w:t>
+      </w:r>
+      <w:proofErr w:type="spellStart"/>
+      <w:r>
+        <w:rPr>
+          <w:lang w:val="en-US"/>
+        </w:rPr>
+        <w:t>ing</w:t>
+      </w:r>
+      <w:proofErr w:type="spellEnd"/>
+      <w:r>
+        <w:rPr>
+          <w:lang w:val="en-US"/>
+        </w:rPr>
+        <w:t xml:space="preserve"> the datafiles. In other words, Transportable Tablespaces allow Oracle data files to be unplugged from a database and copied to another Oracle instance (on another server) and then added into that Oracle instance (refer to Figure below).</w:t>
+      </w:r>
+    </w:p>
+    <w:p>
+      <w:pPr>
+        <w:spacing w:line="276" w:lineRule="auto"/>
+        <w:ind w:firstLine="708"/>
+        <w:rPr>
+          <w:lang w:val="en-US"/>
+        </w:rPr>
+      </w:pPr>
+      <w:r>
+        <w:rPr>
+          <w:lang w:val="en-US"/>
+        </w:rPr>
+        <w:t>The most common applications of transportable tablespaces in data warehouses are in moving data from a staging database to a data warehouse, or in moving data from a data warehouse to a data mart.</w:t>
+      </w:r>
+    </w:p>
+    <w:p>
+      <w:pPr>
+        <w:spacing w:line="276" w:lineRule="auto"/>
+        <w:ind w:firstLine="708"/>
+        <w:rPr>
+          <w:lang w:val="en-US"/>
+        </w:rPr>
+      </w:pPr>
+      <w:r>
+        <w:rPr>
+          <w:rFonts w:ascii="Arial" w:hAnsi="Arial" w:cs="Arial"/>
+          <w:b/>
           <w:bCs/>
-          <w:szCs w:val="28"/>
-          <w:lang w:val="en-US"/>
-        </w:rPr>
-      </w:pPr>
-      <w:r>
-        <w:rPr>
-          <w:rStyle w:val="normaltextrun"/>
-          <w:bCs/>
-          <w:szCs w:val="28"/>
-          <w:lang w:val="en-US"/>
+          <w:noProof/>
+          <w:color w:val="000000"/>
+          <w:sz w:val="22"/>
+          <w:szCs w:val="22"/>
+          <w:bdr w:val="none" w:sz="0" w:space="0" w:color="auto" w:frame="1"/>
         </w:rPr>
         <w:drawing>
-          <wp:inline distT="0" distB="0" distL="0" distR="0" wp14:anchorId="4F1AB3BF" wp14:editId="4E6E7908">
-            <wp:extent cx="5740695" cy="3029106"/>
-            <wp:effectExtent l="0" t="0" r="0" b="0"/>
-            <wp:docPr id="5" name="Picture 5"/>
+          <wp:inline distT="0" distB="0" distL="0" distR="0" wp14:anchorId="7D51E7E2" wp14:editId="144090DF">
+            <wp:extent cx="5099050" cy="2641848"/>
+            <wp:effectExtent l="0" t="0" r="6350" b="6350"/>
+            <wp:docPr id="13" name="Picture 13"/>
             <wp:cNvGraphicFramePr>
               <a:graphicFrameLocks xmlns:a="http://schemas.openxmlformats.org/drawingml/2006/main" noChangeAspect="1"/>
             </wp:cNvGraphicFramePr>
@@ -2051,23 +2070,36 @@
               <a:graphicData uri="http://schemas.openxmlformats.org/drawingml/2006/picture">
                 <pic:pic xmlns:pic="http://schemas.openxmlformats.org/drawingml/2006/picture">
                   <pic:nvPicPr>
-                    <pic:cNvPr id="1" name=""/>
-                    <pic:cNvPicPr/>
+                    <pic:cNvPr id="0" name="Picture 1"/>
+                    <pic:cNvPicPr>
+                      <a:picLocks noChangeAspect="1" noChangeArrowheads="1"/>
+                    </pic:cNvPicPr>
                   </pic:nvPicPr>
                   <pic:blipFill>
-                    <a:blip r:embed="rId7"/>
+                    <a:blip r:embed="rId7">
+                      <a:extLst>
+                        <a:ext uri="{28A0092B-C50C-407E-A947-70E740481C1C}">
+                          <a14:useLocalDpi xmlns:a14="http://schemas.microsoft.com/office/drawing/2010/main" val="0"/>
+                        </a:ext>
+                      </a:extLst>
+                    </a:blip>
+                    <a:srcRect/>
                     <a:stretch>
                       <a:fillRect/>
                     </a:stretch>
                   </pic:blipFill>
-                  <pic:spPr>
+                  <pic:spPr bwMode="auto">
                     <a:xfrm>
                       <a:off x="0" y="0"/>
-                      <a:ext cx="5740695" cy="3029106"/>
+                      <a:ext cx="5113583" cy="2649378"/>
                     </a:xfrm>
                     <a:prstGeom prst="rect">
                       <a:avLst/>
                     </a:prstGeom>
+                    <a:noFill/>
+                    <a:ln>
+                      <a:noFill/>
+                    </a:ln>
                   </pic:spPr>
                 </pic:pic>
               </a:graphicData>
@@ -2078,7 +2110,226 @@
     </w:p>
     <w:p>
       <w:pPr>
+        <w:spacing w:line="276" w:lineRule="auto"/>
         <w:ind w:firstLine="708"/>
+        <w:rPr>
+          <w:lang w:val="en-US"/>
+        </w:rPr>
+      </w:pPr>
+    </w:p>
+    <w:p>
+      <w:pPr>
+        <w:rPr>
+          <w:b/>
+          <w:bCs/>
+          <w:color w:val="FF0000"/>
+          <w:u w:val="single"/>
+          <w:lang w:val="en-US"/>
+        </w:rPr>
+      </w:pPr>
+      <w:r>
+        <w:rPr>
+          <w:b/>
+          <w:bCs/>
+          <w:color w:val="FF0000"/>
+          <w:u w:val="single"/>
+          <w:lang w:val="en-US"/>
+        </w:rPr>
+        <w:t xml:space="preserve">Task 02 is common for </w:t>
+      </w:r>
+      <w:proofErr w:type="spellStart"/>
+      <w:r>
+        <w:rPr>
+          <w:b/>
+          <w:bCs/>
+          <w:color w:val="FF0000"/>
+          <w:u w:val="single"/>
+          <w:lang w:val="en-US"/>
+        </w:rPr>
+        <w:t>LabWork</w:t>
+      </w:r>
+      <w:proofErr w:type="spellEnd"/>
+      <w:r>
+        <w:rPr>
+          <w:b/>
+          <w:bCs/>
+          <w:color w:val="FF0000"/>
+          <w:u w:val="single"/>
+          <w:lang w:val="en-US"/>
+        </w:rPr>
+        <w:t xml:space="preserve"> 08, 09.</w:t>
+      </w:r>
+    </w:p>
+    <w:p>
+      <w:pPr>
+        <w:pStyle w:val="Heading2"/>
+        <w:rPr>
+          <w:sz w:val="32"/>
+          <w:szCs w:val="32"/>
+          <w:lang w:val="en-US"/>
+        </w:rPr>
+      </w:pPr>
+      <w:bookmarkStart w:id="37" w:name="_Toc322006270"/>
+      <w:bookmarkStart w:id="38" w:name="_Toc46328353"/>
+      <w:r>
+        <w:rPr>
+          <w:sz w:val="32"/>
+          <w:szCs w:val="32"/>
+          <w:lang w:val="en-US"/>
+        </w:rPr>
+        <w:lastRenderedPageBreak/>
+        <w:t>Task 0</w:t>
+      </w:r>
+      <w:r>
+        <w:rPr>
+          <w:sz w:val="32"/>
+          <w:szCs w:val="32"/>
+          <w:lang w:val="en-US"/>
+        </w:rPr>
+        <w:t>2</w:t>
+      </w:r>
+      <w:r>
+        <w:rPr>
+          <w:sz w:val="32"/>
+          <w:szCs w:val="32"/>
+          <w:lang w:val="en-US"/>
+        </w:rPr>
+        <w:t>: Prepare Table of Facts to DW Layer</w:t>
+      </w:r>
+      <w:bookmarkEnd w:id="37"/>
+      <w:bookmarkEnd w:id="38"/>
+    </w:p>
+    <w:p>
+      <w:pPr>
+        <w:rPr>
+          <w:b/>
+          <w:u w:val="single"/>
+          <w:lang w:val="en-US"/>
+        </w:rPr>
+      </w:pPr>
+      <w:r>
+        <w:rPr>
+          <w:b/>
+          <w:u w:val="single"/>
+          <w:lang w:val="en-US"/>
+        </w:rPr>
+        <w:t>The Main Task</w:t>
+      </w:r>
+      <w:r>
+        <w:rPr>
+          <w:lang w:val="en-US"/>
+        </w:rPr>
+        <w:t xml:space="preserve"> is to create required objects on DW layers and realize load process for Facts</w:t>
+      </w:r>
+    </w:p>
+    <w:p>
+      <w:pPr>
+        <w:rPr>
+          <w:b/>
+          <w:bCs/>
+          <w:u w:val="single"/>
+          <w:lang w:val="en-US"/>
+        </w:rPr>
+      </w:pPr>
+      <w:r>
+        <w:rPr>
+          <w:b/>
+          <w:bCs/>
+          <w:u w:val="single"/>
+          <w:lang w:val="en-US"/>
+        </w:rPr>
+        <w:t>Required points:</w:t>
+      </w:r>
+    </w:p>
+    <w:p>
+      <w:pPr>
+        <w:pStyle w:val="ListParagraph"/>
+        <w:numPr>
+          <w:ilvl w:val="0"/>
+          <w:numId w:val="50"/>
+        </w:numPr>
+        <w:rPr>
+          <w:lang w:val="en-US"/>
+        </w:rPr>
+      </w:pPr>
+      <w:r>
+        <w:rPr>
+          <w:lang w:val="en-US"/>
+        </w:rPr>
+        <w:t>Create new package for Load FCT_* to DW Layer</w:t>
+      </w:r>
+    </w:p>
+    <w:p>
+      <w:pPr>
+        <w:rPr>
+          <w:b/>
+          <w:bCs/>
+          <w:u w:val="single"/>
+          <w:lang w:val="en-US"/>
+        </w:rPr>
+      </w:pPr>
+      <w:r>
+        <w:rPr>
+          <w:b/>
+          <w:bCs/>
+          <w:u w:val="single"/>
+          <w:lang w:val="en-US"/>
+        </w:rPr>
+        <w:t>Task Results:</w:t>
+      </w:r>
+    </w:p>
+    <w:p>
+      <w:pPr>
+        <w:rPr>
+          <w:lang w:val="en-US"/>
+        </w:rPr>
+      </w:pPr>
+      <w:r>
+        <w:rPr>
+          <w:lang w:val="en-US"/>
+        </w:rPr>
+        <w:t>Create required objects:</w:t>
+      </w:r>
+    </w:p>
+    <w:p>
+      <w:pPr>
+        <w:pStyle w:val="ListParagraph"/>
+        <w:numPr>
+          <w:ilvl w:val="0"/>
+          <w:numId w:val="50"/>
+        </w:numPr>
+        <w:rPr>
+          <w:lang w:val="en-US"/>
+        </w:rPr>
+      </w:pPr>
+      <w:r>
+        <w:rPr>
+          <w:lang w:val="en-US"/>
+        </w:rPr>
+        <w:t>Put objects script to Git.</w:t>
+      </w:r>
+    </w:p>
+    <w:p>
+      <w:pPr>
+        <w:pStyle w:val="ListParagraph"/>
+        <w:numPr>
+          <w:ilvl w:val="0"/>
+          <w:numId w:val="50"/>
+        </w:numPr>
+        <w:rPr>
+          <w:lang w:val="en-US"/>
+        </w:rPr>
+      </w:pPr>
+      <w:r>
+        <w:rPr>
+          <w:lang w:val="en-US"/>
+        </w:rPr>
+        <w:t xml:space="preserve">Prepare Document with Screenshot of  Data </w:t>
+      </w:r>
+    </w:p>
+    <w:p>
+      <w:pPr>
+        <w:jc w:val="center"/>
         <w:rPr>
           <w:rStyle w:val="normaltextrun"/>
           <w:b/>
@@ -2086,29 +2337,19 @@
           <w:lang w:val="en-US"/>
         </w:rPr>
       </w:pPr>
-    </w:p>
-    <w:p>
-      <w:pPr>
+      <w:r>
         <w:rPr>
           <w:rStyle w:val="normaltextrun"/>
           <w:b/>
+          <w:noProof/>
           <w:szCs w:val="28"/>
           <w:lang w:val="en-US"/>
         </w:rPr>
-      </w:pPr>
-      <w:r>
-        <w:rPr>
-          <w:rStyle w:val="normaltextrun"/>
-          <w:b/>
-          <w:szCs w:val="28"/>
-          <w:lang w:val="en-US"/>
-        </w:rPr>
-        <w:lastRenderedPageBreak/>
         <w:drawing>
-          <wp:inline distT="0" distB="0" distL="0" distR="0" wp14:anchorId="16FFFD1E" wp14:editId="75C5C614">
-            <wp:extent cx="5518150" cy="2705100"/>
-            <wp:effectExtent l="0" t="0" r="6350" b="0"/>
-            <wp:docPr id="6" name="Picture 6"/>
+          <wp:inline distT="0" distB="0" distL="0" distR="0" wp14:anchorId="191F2D9F" wp14:editId="5C25F212">
+            <wp:extent cx="3505380" cy="3645087"/>
+            <wp:effectExtent l="0" t="0" r="0" b="0"/>
+            <wp:docPr id="1" name="Picture 1"/>
             <wp:cNvGraphicFramePr>
               <a:graphicFrameLocks xmlns:a="http://schemas.openxmlformats.org/drawingml/2006/main" noChangeAspect="1"/>
             </wp:cNvGraphicFramePr>
@@ -2128,7 +2369,7 @@
                   <pic:spPr>
                     <a:xfrm>
                       <a:off x="0" y="0"/>
-                      <a:ext cx="5518438" cy="2705241"/>
+                      <a:ext cx="3505380" cy="3645087"/>
                     </a:xfrm>
                     <a:prstGeom prst="rect">
                       <a:avLst/>
@@ -2168,41 +2409,32 @@
           <w:szCs w:val="28"/>
           <w:lang w:val="en-US"/>
         </w:rPr>
-        <w:t xml:space="preserve"> </w:t>
-      </w:r>
-      <w:r>
+        <w:t xml:space="preserve"> Fact table created</w:t>
+      </w:r>
+    </w:p>
+    <w:p>
+      <w:pPr>
         <w:rPr>
           <w:rStyle w:val="normaltextrun"/>
           <w:bCs/>
           <w:szCs w:val="28"/>
           <w:lang w:val="en-US"/>
         </w:rPr>
-        <w:t>It’s Primary key and partitions (with sub – partitions)</w:t>
-      </w:r>
-    </w:p>
-    <w:p>
-      <w:pPr>
-        <w:ind w:firstLine="708"/>
-        <w:jc w:val="center"/>
+      </w:pPr>
+      <w:r>
         <w:rPr>
           <w:rStyle w:val="normaltextrun"/>
-          <w:b/>
+          <w:bCs/>
+          <w:noProof/>
           <w:szCs w:val="28"/>
           <w:lang w:val="en-US"/>
         </w:rPr>
-      </w:pPr>
-      <w:r>
-        <w:rPr>
-          <w:rStyle w:val="normaltextrun"/>
-          <w:b/>
-          <w:szCs w:val="28"/>
-          <w:lang w:val="en-US"/>
-        </w:rPr>
+        <w:lastRenderedPageBreak/>
         <w:drawing>
-          <wp:inline distT="0" distB="0" distL="0" distR="0" wp14:anchorId="7529F22B" wp14:editId="653C4A10">
-            <wp:extent cx="1720938" cy="2343270"/>
+          <wp:inline distT="0" distB="0" distL="0" distR="0" wp14:anchorId="4F1AB3BF" wp14:editId="4E6E7908">
+            <wp:extent cx="5740695" cy="3029106"/>
             <wp:effectExtent l="0" t="0" r="0" b="0"/>
-            <wp:docPr id="7" name="Picture 7"/>
+            <wp:docPr id="5" name="Picture 5"/>
             <wp:cNvGraphicFramePr>
               <a:graphicFrameLocks xmlns:a="http://schemas.openxmlformats.org/drawingml/2006/main" noChangeAspect="1"/>
             </wp:cNvGraphicFramePr>
@@ -2222,7 +2454,7 @@
                   <pic:spPr>
                     <a:xfrm>
                       <a:off x="0" y="0"/>
-                      <a:ext cx="1720938" cy="2343270"/>
+                      <a:ext cx="5740695" cy="3029106"/>
                     </a:xfrm>
                     <a:prstGeom prst="rect">
                       <a:avLst/>
@@ -2238,7 +2470,6 @@
     <w:p>
       <w:pPr>
         <w:ind w:firstLine="708"/>
-        <w:jc w:val="center"/>
         <w:rPr>
           <w:rStyle w:val="normaltextrun"/>
           <w:b/>
@@ -2246,18 +2477,29 @@
           <w:lang w:val="en-US"/>
         </w:rPr>
       </w:pPr>
-      <w:r>
+    </w:p>
+    <w:p>
+      <w:pPr>
         <w:rPr>
           <w:rStyle w:val="normaltextrun"/>
           <w:b/>
           <w:szCs w:val="28"/>
           <w:lang w:val="en-US"/>
         </w:rPr>
+      </w:pPr>
+      <w:r>
+        <w:rPr>
+          <w:rStyle w:val="normaltextrun"/>
+          <w:b/>
+          <w:noProof/>
+          <w:szCs w:val="28"/>
+          <w:lang w:val="en-US"/>
+        </w:rPr>
         <w:drawing>
-          <wp:inline distT="0" distB="0" distL="0" distR="0" wp14:anchorId="3572CB55" wp14:editId="6251D850">
-            <wp:extent cx="1739899" cy="444500"/>
-            <wp:effectExtent l="0" t="0" r="0" b="0"/>
-            <wp:docPr id="8" name="Picture 8"/>
+          <wp:inline distT="0" distB="0" distL="0" distR="0" wp14:anchorId="16FFFD1E" wp14:editId="75C5C614">
+            <wp:extent cx="5518150" cy="2705100"/>
+            <wp:effectExtent l="0" t="0" r="6350" b="0"/>
+            <wp:docPr id="6" name="Picture 6"/>
             <wp:cNvGraphicFramePr>
               <a:graphicFrameLocks xmlns:a="http://schemas.openxmlformats.org/drawingml/2006/main" noChangeAspect="1"/>
             </wp:cNvGraphicFramePr>
@@ -2277,7 +2519,7 @@
                   <pic:spPr>
                     <a:xfrm>
                       <a:off x="0" y="0"/>
-                      <a:ext cx="1743142" cy="445329"/>
+                      <a:ext cx="5518438" cy="2705241"/>
                     </a:xfrm>
                     <a:prstGeom prst="rect">
                       <a:avLst/>
@@ -2292,7 +2534,38 @@
     </w:p>
     <w:p>
       <w:pPr>
-        <w:jc w:val="left"/>
+        <w:rPr>
+          <w:rStyle w:val="normaltextrun"/>
+          <w:bCs/>
+          <w:szCs w:val="28"/>
+          <w:lang w:val="en-US"/>
+        </w:rPr>
+      </w:pPr>
+      <w:r>
+        <w:rPr>
+          <w:rStyle w:val="normaltextrun"/>
+          <w:b/>
+          <w:i/>
+          <w:iCs/>
+          <w:szCs w:val="28"/>
+          <w:lang w:val="en-US"/>
+        </w:rPr>
+        <w:t>Note.</w:t>
+      </w:r>
+      <w:r>
+        <w:rPr>
+          <w:rStyle w:val="normaltextrun"/>
+          <w:bCs/>
+          <w:szCs w:val="28"/>
+          <w:lang w:val="en-US"/>
+        </w:rPr>
+        <w:t xml:space="preserve"> It’s Primary key and partitions (with sub – partitions)</w:t>
+      </w:r>
+    </w:p>
+    <w:p>
+      <w:pPr>
+        <w:ind w:firstLine="708"/>
+        <w:jc w:val="center"/>
         <w:rPr>
           <w:rStyle w:val="normaltextrun"/>
           <w:b/>
@@ -2304,14 +2577,15 @@
         <w:rPr>
           <w:rStyle w:val="normaltextrun"/>
           <w:b/>
+          <w:noProof/>
           <w:szCs w:val="28"/>
           <w:lang w:val="en-US"/>
         </w:rPr>
         <w:drawing>
-          <wp:inline distT="0" distB="0" distL="0" distR="0" wp14:anchorId="71A363C2" wp14:editId="24370E2D">
-            <wp:extent cx="5366026" cy="2629035"/>
-            <wp:effectExtent l="0" t="0" r="6350" b="0"/>
-            <wp:docPr id="10" name="Picture 10"/>
+          <wp:inline distT="0" distB="0" distL="0" distR="0" wp14:anchorId="7529F22B" wp14:editId="653C4A10">
+            <wp:extent cx="1720938" cy="2343270"/>
+            <wp:effectExtent l="0" t="0" r="0" b="0"/>
+            <wp:docPr id="7" name="Picture 7"/>
             <wp:cNvGraphicFramePr>
               <a:graphicFrameLocks xmlns:a="http://schemas.openxmlformats.org/drawingml/2006/main" noChangeAspect="1"/>
             </wp:cNvGraphicFramePr>
@@ -2331,7 +2605,7 @@
                   <pic:spPr>
                     <a:xfrm>
                       <a:off x="0" y="0"/>
-                      <a:ext cx="5366026" cy="2629035"/>
+                      <a:ext cx="1720938" cy="2343270"/>
                     </a:xfrm>
                     <a:prstGeom prst="rect">
                       <a:avLst/>
@@ -2346,11 +2620,11 @@
     </w:p>
     <w:p>
       <w:pPr>
+        <w:ind w:firstLine="708"/>
+        <w:jc w:val="center"/>
         <w:rPr>
           <w:rStyle w:val="normaltextrun"/>
           <w:b/>
-          <w:i/>
-          <w:iCs/>
           <w:szCs w:val="28"/>
           <w:lang w:val="en-US"/>
         </w:rPr>
@@ -2359,17 +2633,16 @@
         <w:rPr>
           <w:rStyle w:val="normaltextrun"/>
           <w:b/>
-          <w:i/>
-          <w:iCs/>
+          <w:noProof/>
           <w:szCs w:val="28"/>
           <w:lang w:val="en-US"/>
         </w:rPr>
         <w:lastRenderedPageBreak/>
         <w:drawing>
-          <wp:inline distT="0" distB="0" distL="0" distR="0" wp14:anchorId="0B637724" wp14:editId="01DE567B">
-            <wp:extent cx="5772447" cy="1193861"/>
-            <wp:effectExtent l="0" t="0" r="0" b="6350"/>
-            <wp:docPr id="11" name="Picture 11"/>
+          <wp:inline distT="0" distB="0" distL="0" distR="0" wp14:anchorId="3572CB55" wp14:editId="6251D850">
+            <wp:extent cx="1739899" cy="444500"/>
+            <wp:effectExtent l="0" t="0" r="0" b="0"/>
+            <wp:docPr id="8" name="Picture 8"/>
             <wp:cNvGraphicFramePr>
               <a:graphicFrameLocks xmlns:a="http://schemas.openxmlformats.org/drawingml/2006/main" noChangeAspect="1"/>
             </wp:cNvGraphicFramePr>
@@ -2389,6 +2662,119 @@
                   <pic:spPr>
                     <a:xfrm>
                       <a:off x="0" y="0"/>
+                      <a:ext cx="1743142" cy="445329"/>
+                    </a:xfrm>
+                    <a:prstGeom prst="rect">
+                      <a:avLst/>
+                    </a:prstGeom>
+                  </pic:spPr>
+                </pic:pic>
+              </a:graphicData>
+            </a:graphic>
+          </wp:inline>
+        </w:drawing>
+      </w:r>
+    </w:p>
+    <w:p>
+      <w:pPr>
+        <w:jc w:val="left"/>
+        <w:rPr>
+          <w:rStyle w:val="normaltextrun"/>
+          <w:b/>
+          <w:szCs w:val="28"/>
+          <w:lang w:val="en-US"/>
+        </w:rPr>
+      </w:pPr>
+      <w:r>
+        <w:rPr>
+          <w:rStyle w:val="normaltextrun"/>
+          <w:b/>
+          <w:noProof/>
+          <w:szCs w:val="28"/>
+          <w:lang w:val="en-US"/>
+        </w:rPr>
+        <w:drawing>
+          <wp:inline distT="0" distB="0" distL="0" distR="0" wp14:anchorId="71A363C2" wp14:editId="24370E2D">
+            <wp:extent cx="5366026" cy="2629035"/>
+            <wp:effectExtent l="0" t="0" r="6350" b="0"/>
+            <wp:docPr id="10" name="Picture 10"/>
+            <wp:cNvGraphicFramePr>
+              <a:graphicFrameLocks xmlns:a="http://schemas.openxmlformats.org/drawingml/2006/main" noChangeAspect="1"/>
+            </wp:cNvGraphicFramePr>
+            <a:graphic xmlns:a="http://schemas.openxmlformats.org/drawingml/2006/main">
+              <a:graphicData uri="http://schemas.openxmlformats.org/drawingml/2006/picture">
+                <pic:pic xmlns:pic="http://schemas.openxmlformats.org/drawingml/2006/picture">
+                  <pic:nvPicPr>
+                    <pic:cNvPr id="1" name=""/>
+                    <pic:cNvPicPr/>
+                  </pic:nvPicPr>
+                  <pic:blipFill>
+                    <a:blip r:embed="rId13"/>
+                    <a:stretch>
+                      <a:fillRect/>
+                    </a:stretch>
+                  </pic:blipFill>
+                  <pic:spPr>
+                    <a:xfrm>
+                      <a:off x="0" y="0"/>
+                      <a:ext cx="5366026" cy="2629035"/>
+                    </a:xfrm>
+                    <a:prstGeom prst="rect">
+                      <a:avLst/>
+                    </a:prstGeom>
+                  </pic:spPr>
+                </pic:pic>
+              </a:graphicData>
+            </a:graphic>
+          </wp:inline>
+        </w:drawing>
+      </w:r>
+    </w:p>
+    <w:p>
+      <w:pPr>
+        <w:rPr>
+          <w:rStyle w:val="normaltextrun"/>
+          <w:b/>
+          <w:i/>
+          <w:iCs/>
+          <w:szCs w:val="28"/>
+          <w:lang w:val="en-US"/>
+        </w:rPr>
+      </w:pPr>
+      <w:r>
+        <w:rPr>
+          <w:rStyle w:val="normaltextrun"/>
+          <w:b/>
+          <w:i/>
+          <w:iCs/>
+          <w:noProof/>
+          <w:szCs w:val="28"/>
+          <w:lang w:val="en-US"/>
+        </w:rPr>
+        <w:drawing>
+          <wp:inline distT="0" distB="0" distL="0" distR="0" wp14:anchorId="0B637724" wp14:editId="01DE567B">
+            <wp:extent cx="5772447" cy="1193861"/>
+            <wp:effectExtent l="0" t="0" r="0" b="6350"/>
+            <wp:docPr id="11" name="Picture 11"/>
+            <wp:cNvGraphicFramePr>
+              <a:graphicFrameLocks xmlns:a="http://schemas.openxmlformats.org/drawingml/2006/main" noChangeAspect="1"/>
+            </wp:cNvGraphicFramePr>
+            <a:graphic xmlns:a="http://schemas.openxmlformats.org/drawingml/2006/main">
+              <a:graphicData uri="http://schemas.openxmlformats.org/drawingml/2006/picture">
+                <pic:pic xmlns:pic="http://schemas.openxmlformats.org/drawingml/2006/picture">
+                  <pic:nvPicPr>
+                    <pic:cNvPr id="1" name=""/>
+                    <pic:cNvPicPr/>
+                  </pic:nvPicPr>
+                  <pic:blipFill>
+                    <a:blip r:embed="rId14"/>
+                    <a:stretch>
+                      <a:fillRect/>
+                    </a:stretch>
+                  </pic:blipFill>
+                  <pic:spPr>
+                    <a:xfrm>
+                      <a:off x="0" y="0"/>
                       <a:ext cx="5772447" cy="1193861"/>
                     </a:xfrm>
                     <a:prstGeom prst="rect">
@@ -2452,18 +2838,387 @@
     </w:p>
     <w:p>
       <w:pPr>
-        <w:ind w:firstLine="708"/>
+        <w:rPr>
+          <w:lang w:val="en-US"/>
+        </w:rPr>
+      </w:pPr>
+      <w:r>
+        <w:rPr>
+          <w:b/>
+          <w:bCs/>
+          <w:i/>
+          <w:iCs/>
+          <w:lang w:val="en-US"/>
+        </w:rPr>
+        <w:t>Note.</w:t>
+      </w:r>
+      <w:r>
+        <w:rPr>
+          <w:b/>
+          <w:bCs/>
+          <w:i/>
+          <w:iCs/>
+          <w:lang w:val="en-US"/>
+        </w:rPr>
+        <w:t xml:space="preserve"> </w:t>
+      </w:r>
+      <w:r>
+        <w:rPr>
+          <w:lang w:val="en-US"/>
+        </w:rPr>
+        <w:t xml:space="preserve">I created DDL script to create </w:t>
+      </w:r>
+      <w:r>
+        <w:rPr>
+          <w:b/>
+          <w:bCs/>
+          <w:lang w:val="en-US"/>
+        </w:rPr>
+        <w:t>table of facts</w:t>
+      </w:r>
+      <w:r>
+        <w:rPr>
+          <w:b/>
+          <w:bCs/>
+          <w:lang w:val="en-US"/>
+        </w:rPr>
+        <w:t xml:space="preserve"> </w:t>
+      </w:r>
+      <w:r>
+        <w:rPr>
+          <w:lang w:val="en-US"/>
+        </w:rPr>
+        <w:t xml:space="preserve">as you have seen. Now I created packages to load </w:t>
+      </w:r>
+      <w:proofErr w:type="spellStart"/>
+      <w:r>
+        <w:rPr>
+          <w:lang w:val="en-US"/>
+        </w:rPr>
+        <w:t>identificators</w:t>
+      </w:r>
+      <w:proofErr w:type="spellEnd"/>
+      <w:r>
+        <w:rPr>
+          <w:lang w:val="en-US"/>
+        </w:rPr>
+        <w:t xml:space="preserve"> into Fact Table. </w:t>
+      </w:r>
+    </w:p>
+    <w:p>
+      <w:pPr>
+        <w:rPr>
+          <w:lang w:val="en-US"/>
+        </w:rPr>
+      </w:pPr>
+      <w:r>
+        <w:rPr>
+          <w:b/>
+          <w:bCs/>
+          <w:i/>
+          <w:iCs/>
+          <w:lang w:val="en-US"/>
+        </w:rPr>
+        <w:t>Note.</w:t>
+      </w:r>
+      <w:r>
+        <w:rPr>
+          <w:b/>
+          <w:bCs/>
+          <w:i/>
+          <w:iCs/>
+          <w:lang w:val="en-US"/>
+        </w:rPr>
+        <w:t xml:space="preserve"> </w:t>
+      </w:r>
+      <w:r>
+        <w:rPr>
+          <w:lang w:val="en-US"/>
+        </w:rPr>
+        <w:t>Table of facts may contain other data such as some simple aggregations, but I left it in conservative way, anyway simple aggregations will be easily added later (or use Data Marts for complex reporting). Anyways I will add it :)</w:t>
+      </w:r>
+    </w:p>
+    <w:p>
+      <w:pPr>
+        <w:rPr>
+          <w:lang w:val="en-US"/>
+        </w:rPr>
+      </w:pPr>
+      <w:r>
+        <w:rPr>
+          <w:lang w:val="en-US"/>
+        </w:rPr>
+        <w:lastRenderedPageBreak/>
+        <w:drawing>
+          <wp:inline distT="0" distB="0" distL="0" distR="0" wp14:anchorId="5DA66CCE" wp14:editId="4168527E">
+            <wp:extent cx="5940425" cy="3541395"/>
+            <wp:effectExtent l="0" t="0" r="3175" b="1905"/>
+            <wp:docPr id="2" name="Picture 2"/>
+            <wp:cNvGraphicFramePr>
+              <a:graphicFrameLocks xmlns:a="http://schemas.openxmlformats.org/drawingml/2006/main" noChangeAspect="1"/>
+            </wp:cNvGraphicFramePr>
+            <a:graphic xmlns:a="http://schemas.openxmlformats.org/drawingml/2006/main">
+              <a:graphicData uri="http://schemas.openxmlformats.org/drawingml/2006/picture">
+                <pic:pic xmlns:pic="http://schemas.openxmlformats.org/drawingml/2006/picture">
+                  <pic:nvPicPr>
+                    <pic:cNvPr id="1" name=""/>
+                    <pic:cNvPicPr/>
+                  </pic:nvPicPr>
+                  <pic:blipFill>
+                    <a:blip r:embed="rId15"/>
+                    <a:stretch>
+                      <a:fillRect/>
+                    </a:stretch>
+                  </pic:blipFill>
+                  <pic:spPr>
+                    <a:xfrm>
+                      <a:off x="0" y="0"/>
+                      <a:ext cx="5940425" cy="3541395"/>
+                    </a:xfrm>
+                    <a:prstGeom prst="rect">
+                      <a:avLst/>
+                    </a:prstGeom>
+                  </pic:spPr>
+                </pic:pic>
+              </a:graphicData>
+            </a:graphic>
+          </wp:inline>
+        </w:drawing>
+      </w:r>
+    </w:p>
+    <w:p>
+      <w:pPr>
+        <w:jc w:val="center"/>
+        <w:rPr>
+          <w:lang w:val="en-US"/>
+        </w:rPr>
+      </w:pPr>
+      <w:r>
+        <w:rPr>
+          <w:lang w:val="en-US"/>
+        </w:rPr>
+        <w:drawing>
+          <wp:inline distT="0" distB="0" distL="0" distR="0" wp14:anchorId="7EAEB983" wp14:editId="100FDFF0">
+            <wp:extent cx="4324572" cy="3803845"/>
+            <wp:effectExtent l="0" t="0" r="0" b="6350"/>
+            <wp:docPr id="3" name="Picture 3"/>
+            <wp:cNvGraphicFramePr>
+              <a:graphicFrameLocks xmlns:a="http://schemas.openxmlformats.org/drawingml/2006/main" noChangeAspect="1"/>
+            </wp:cNvGraphicFramePr>
+            <a:graphic xmlns:a="http://schemas.openxmlformats.org/drawingml/2006/main">
+              <a:graphicData uri="http://schemas.openxmlformats.org/drawingml/2006/picture">
+                <pic:pic xmlns:pic="http://schemas.openxmlformats.org/drawingml/2006/picture">
+                  <pic:nvPicPr>
+                    <pic:cNvPr id="1" name=""/>
+                    <pic:cNvPicPr/>
+                  </pic:nvPicPr>
+                  <pic:blipFill>
+                    <a:blip r:embed="rId16"/>
+                    <a:stretch>
+                      <a:fillRect/>
+                    </a:stretch>
+                  </pic:blipFill>
+                  <pic:spPr>
+                    <a:xfrm>
+                      <a:off x="0" y="0"/>
+                      <a:ext cx="4324572" cy="3803845"/>
+                    </a:xfrm>
+                    <a:prstGeom prst="rect">
+                      <a:avLst/>
+                    </a:prstGeom>
+                  </pic:spPr>
+                </pic:pic>
+              </a:graphicData>
+            </a:graphic>
+          </wp:inline>
+        </w:drawing>
+      </w:r>
+    </w:p>
+    <w:p>
+      <w:pPr>
+        <w:jc w:val="center"/>
+        <w:rPr>
+          <w:lang w:val="en-US"/>
+        </w:rPr>
+      </w:pPr>
+      <w:r>
+        <w:rPr>
+          <w:lang w:val="en-US"/>
+        </w:rPr>
+        <w:lastRenderedPageBreak/>
+        <w:drawing>
+          <wp:inline distT="0" distB="0" distL="0" distR="0" wp14:anchorId="4F1A51D7" wp14:editId="77179DCF">
+            <wp:extent cx="5940425" cy="2853690"/>
+            <wp:effectExtent l="0" t="0" r="3175" b="3810"/>
+            <wp:docPr id="4" name="Picture 4"/>
+            <wp:cNvGraphicFramePr>
+              <a:graphicFrameLocks xmlns:a="http://schemas.openxmlformats.org/drawingml/2006/main" noChangeAspect="1"/>
+            </wp:cNvGraphicFramePr>
+            <a:graphic xmlns:a="http://schemas.openxmlformats.org/drawingml/2006/main">
+              <a:graphicData uri="http://schemas.openxmlformats.org/drawingml/2006/picture">
+                <pic:pic xmlns:pic="http://schemas.openxmlformats.org/drawingml/2006/picture">
+                  <pic:nvPicPr>
+                    <pic:cNvPr id="1" name=""/>
+                    <pic:cNvPicPr/>
+                  </pic:nvPicPr>
+                  <pic:blipFill>
+                    <a:blip r:embed="rId17"/>
+                    <a:stretch>
+                      <a:fillRect/>
+                    </a:stretch>
+                  </pic:blipFill>
+                  <pic:spPr>
+                    <a:xfrm>
+                      <a:off x="0" y="0"/>
+                      <a:ext cx="5940425" cy="2853690"/>
+                    </a:xfrm>
+                    <a:prstGeom prst="rect">
+                      <a:avLst/>
+                    </a:prstGeom>
+                  </pic:spPr>
+                </pic:pic>
+              </a:graphicData>
+            </a:graphic>
+          </wp:inline>
+        </w:drawing>
+      </w:r>
+    </w:p>
+    <w:p>
+      <w:pPr>
+        <w:jc w:val="center"/>
+        <w:rPr>
+          <w:lang w:val="en-US"/>
+        </w:rPr>
+      </w:pPr>
+      <w:r>
+        <w:rPr>
+          <w:lang w:val="en-US"/>
+        </w:rPr>
+        <w:drawing>
+          <wp:inline distT="0" distB="0" distL="0" distR="0" wp14:anchorId="7398D6DF" wp14:editId="4C2B276F">
+            <wp:extent cx="5940425" cy="3757930"/>
+            <wp:effectExtent l="0" t="0" r="3175" b="0"/>
+            <wp:docPr id="9" name="Picture 9"/>
+            <wp:cNvGraphicFramePr>
+              <a:graphicFrameLocks xmlns:a="http://schemas.openxmlformats.org/drawingml/2006/main" noChangeAspect="1"/>
+            </wp:cNvGraphicFramePr>
+            <a:graphic xmlns:a="http://schemas.openxmlformats.org/drawingml/2006/main">
+              <a:graphicData uri="http://schemas.openxmlformats.org/drawingml/2006/picture">
+                <pic:pic xmlns:pic="http://schemas.openxmlformats.org/drawingml/2006/picture">
+                  <pic:nvPicPr>
+                    <pic:cNvPr id="1" name=""/>
+                    <pic:cNvPicPr/>
+                  </pic:nvPicPr>
+                  <pic:blipFill>
+                    <a:blip r:embed="rId18"/>
+                    <a:stretch>
+                      <a:fillRect/>
+                    </a:stretch>
+                  </pic:blipFill>
+                  <pic:spPr>
+                    <a:xfrm>
+                      <a:off x="0" y="0"/>
+                      <a:ext cx="5940425" cy="3757930"/>
+                    </a:xfrm>
+                    <a:prstGeom prst="rect">
+                      <a:avLst/>
+                    </a:prstGeom>
+                  </pic:spPr>
+                </pic:pic>
+              </a:graphicData>
+            </a:graphic>
+          </wp:inline>
+        </w:drawing>
+      </w:r>
+    </w:p>
+    <w:p>
+      <w:pPr>
+        <w:jc w:val="center"/>
+        <w:rPr>
+          <w:lang w:val="en-US"/>
+        </w:rPr>
+      </w:pPr>
+      <w:r>
+        <w:rPr>
+          <w:lang w:val="en-US"/>
+        </w:rPr>
+        <w:lastRenderedPageBreak/>
+        <w:drawing>
+          <wp:inline distT="0" distB="0" distL="0" distR="0" wp14:anchorId="0CE02875" wp14:editId="4273CCD0">
+            <wp:extent cx="5940425" cy="3684905"/>
+            <wp:effectExtent l="0" t="0" r="3175" b="0"/>
+            <wp:docPr id="12" name="Picture 12"/>
+            <wp:cNvGraphicFramePr>
+              <a:graphicFrameLocks xmlns:a="http://schemas.openxmlformats.org/drawingml/2006/main" noChangeAspect="1"/>
+            </wp:cNvGraphicFramePr>
+            <a:graphic xmlns:a="http://schemas.openxmlformats.org/drawingml/2006/main">
+              <a:graphicData uri="http://schemas.openxmlformats.org/drawingml/2006/picture">
+                <pic:pic xmlns:pic="http://schemas.openxmlformats.org/drawingml/2006/picture">
+                  <pic:nvPicPr>
+                    <pic:cNvPr id="1" name=""/>
+                    <pic:cNvPicPr/>
+                  </pic:nvPicPr>
+                  <pic:blipFill>
+                    <a:blip r:embed="rId19"/>
+                    <a:stretch>
+                      <a:fillRect/>
+                    </a:stretch>
+                  </pic:blipFill>
+                  <pic:spPr>
+                    <a:xfrm>
+                      <a:off x="0" y="0"/>
+                      <a:ext cx="5940425" cy="3684905"/>
+                    </a:xfrm>
+                    <a:prstGeom prst="rect">
+                      <a:avLst/>
+                    </a:prstGeom>
+                  </pic:spPr>
+                </pic:pic>
+              </a:graphicData>
+            </a:graphic>
+          </wp:inline>
+        </w:drawing>
+      </w:r>
+    </w:p>
+    <w:p>
+      <w:pPr>
+        <w:rPr>
+          <w:rStyle w:val="normaltextrun"/>
+          <w:bCs/>
+          <w:szCs w:val="28"/>
+          <w:lang w:val="en-US"/>
+        </w:rPr>
+      </w:pPr>
+      <w:r>
+        <w:rPr>
+          <w:rStyle w:val="normaltextrun"/>
+          <w:bCs/>
+          <w:szCs w:val="28"/>
+          <w:lang w:val="en-US"/>
+        </w:rPr>
+        <w:t xml:space="preserve">Note. I used </w:t>
+      </w:r>
+      <w:r>
         <w:rPr>
           <w:rStyle w:val="normaltextrun"/>
           <w:b/>
           <w:szCs w:val="28"/>
           <w:lang w:val="en-US"/>
         </w:rPr>
-      </w:pPr>
+        <w:t>Procedure with Cursor</w:t>
+      </w:r>
+      <w:r>
+        <w:rPr>
+          <w:rStyle w:val="normaltextrun"/>
+          <w:bCs/>
+          <w:szCs w:val="28"/>
+          <w:lang w:val="en-US"/>
+        </w:rPr>
+        <w:t xml:space="preserve"> to move id’s.</w:t>
+      </w:r>
     </w:p>
     <w:p>
       <w:pPr>
-        <w:ind w:firstLine="708"/>
         <w:rPr>
           <w:rStyle w:val="normaltextrun"/>
           <w:b/>
@@ -2504,8 +3259,100 @@
           <w:szCs w:val="28"/>
           <w:lang w:val="en-GB"/>
         </w:rPr>
-        <w:t>we practiced more how to create fact table ….</w:t>
-      </w:r>
+        <w:t>we practiced more how to create fact tabl</w:t>
+      </w:r>
+      <w:r>
+        <w:rPr>
+          <w:bCs/>
+          <w:szCs w:val="28"/>
+          <w:lang w:val="en-GB"/>
+        </w:rPr>
+        <w:t>e, reference it with dimensions, use partitions and sub – partitions etc.</w:t>
+      </w:r>
+    </w:p>
+    <w:p>
+      <w:pPr>
+        <w:ind w:firstLine="708"/>
+        <w:rPr>
+          <w:bCs/>
+          <w:szCs w:val="28"/>
+          <w:lang w:val="en-GB"/>
+        </w:rPr>
+      </w:pPr>
+      <w:r>
+        <w:rPr>
+          <w:bCs/>
+          <w:szCs w:val="28"/>
+          <w:lang w:val="en-GB"/>
+        </w:rPr>
+        <w:t>We learned more about Transportation</w:t>
+      </w:r>
+      <w:r>
+        <w:rPr>
+          <w:bCs/>
+          <w:szCs w:val="28"/>
+          <w:lang w:val="en-GB"/>
+        </w:rPr>
+        <w:t xml:space="preserve"> and Extraction</w:t>
+      </w:r>
+      <w:r>
+        <w:rPr>
+          <w:bCs/>
+          <w:szCs w:val="28"/>
+          <w:lang w:val="en-GB"/>
+        </w:rPr>
+        <w:t xml:space="preserve"> principals and </w:t>
+      </w:r>
+      <w:r>
+        <w:rPr>
+          <w:bCs/>
+          <w:szCs w:val="28"/>
+          <w:lang w:val="en-GB"/>
+        </w:rPr>
+        <w:t xml:space="preserve">about their </w:t>
+      </w:r>
+      <w:r>
+        <w:rPr>
+          <w:bCs/>
+          <w:szCs w:val="28"/>
+          <w:lang w:val="en-GB"/>
+        </w:rPr>
+        <w:t>types</w:t>
+      </w:r>
+      <w:r>
+        <w:rPr>
+          <w:bCs/>
+          <w:szCs w:val="28"/>
+          <w:lang w:val="en-GB"/>
+        </w:rPr>
+        <w:t>. Learned such types of architectures as Lambda and Kappa  One more time used Cursors, so also practised more and more.</w:t>
+      </w:r>
+      <w:r>
+        <w:rPr>
+          <w:bCs/>
+          <w:szCs w:val="28"/>
+          <w:lang w:val="en-GB"/>
+        </w:rPr>
+        <w:t xml:space="preserve"> </w:t>
+      </w:r>
+      <w:r>
+        <w:rPr>
+          <w:bCs/>
+          <w:szCs w:val="28"/>
+          <w:lang w:val="en-GB"/>
+        </w:rPr>
+        <w:t xml:space="preserve">                  </w:t>
+      </w:r>
+    </w:p>
+    <w:p>
+      <w:pPr>
+        <w:ind w:firstLine="708"/>
+        <w:rPr>
+          <w:bCs/>
+          <w:szCs w:val="28"/>
+          <w:lang w:val="en-GB"/>
+        </w:rPr>
+      </w:pPr>
     </w:p>
     <w:sectPr>
       <w:pgSz w:w="11906" w:h="16838"/>
@@ -9680,6 +10527,28 @@
     <w:basedOn w:val="DefaultParagraphFont"/>
     <w:rsid w:val="00007173"/>
   </w:style>
+  <w:style w:type="paragraph" w:styleId="NormalWeb">
+    <w:name w:val="Normal (Web)"/>
+    <w:basedOn w:val="Normal"/>
+    <w:uiPriority w:val="99"/>
+    <w:semiHidden/>
+    <w:unhideWhenUsed/>
+    <w:rsid w:val="00756AC0"/>
+    <w:pPr>
+      <w:spacing w:before="100" w:beforeAutospacing="1" w:after="100" w:afterAutospacing="1" w:line="240" w:lineRule="auto"/>
+      <w:jc w:val="left"/>
+    </w:pPr>
+    <w:rPr>
+      <w:rFonts w:ascii="Times New Roman" w:eastAsia="Times New Roman" w:hAnsi="Times New Roman" w:cs="Times New Roman"/>
+      <w:sz w:val="24"/>
+      <w:lang w:val="en-GB" w:eastAsia="en-GB"/>
+    </w:rPr>
+  </w:style>
+  <w:style w:type="character" w:customStyle="1" w:styleId="italic">
+    <w:name w:val="italic"/>
+    <w:basedOn w:val="DefaultParagraphFont"/>
+    <w:rsid w:val="00756AC0"/>
+  </w:style>
 </w:styles>
 </file>
 

</xml_diff>